<commit_message>
Completed back up for offers
</commit_message>
<xml_diff>
--- a/Laravel/public/test.docx
+++ b/Laravel/public/test.docx
@@ -68,21 +68,7 @@
           <w:rFonts w:eastAsia="Arial" w:cs="Arial" w:ascii="DejaVu Serif" w:hAnsi="DejaVu Serif"/>
           <w:sz w:val="16"/>
         </w:rPr>
-        <w:t xml:space="preserve">Α.Φ.Μ. : 106764905  </w:t>
-      </w:r>
-      <w:r>
-        <w:rPr>
-          <w:rFonts w:eastAsia="Arial" w:cs="Arial" w:ascii="DejaVu Serif" w:hAnsi="DejaVu Serif"/>
-          <w:sz w:val="16"/>
-        </w:rPr>
-        <w:t>Δ</w:t>
-      </w:r>
-      <w:r>
-        <w:rPr>
-          <w:rFonts w:eastAsia="Arial" w:cs="Arial" w:ascii="DejaVu Serif" w:hAnsi="DejaVu Serif"/>
-          <w:sz w:val="16"/>
-        </w:rPr>
-        <w:t>.Ο.Υ. : Νέας Ιωνίας</w:t>
+        <w:t>Α.Φ.Μ. : 106764905  Δ.Ο.Υ. : Νέας Ιωνίας</w:t>
       </w:r>
     </w:p>
     <w:p>
@@ -110,7 +96,7 @@
                 <wp:positionV relativeFrom="paragraph">
                   <wp:posOffset>17780</wp:posOffset>
                 </wp:positionV>
-                <wp:extent cx="6485255" cy="1270"/>
+                <wp:extent cx="6486525" cy="1270"/>
                 <wp:effectExtent l="0" t="0" r="0" b="0"/>
                 <wp:wrapNone/>
                 <wp:docPr id="1" name="Εικόνα1"/>
@@ -121,7 +107,7 @@
                       <wps:spPr>
                         <a:xfrm>
                           <a:off x="0" y="0"/>
-                          <a:ext cx="6484680" cy="0"/>
+                          <a:ext cx="6485760" cy="0"/>
                         </a:xfrm>
                         <a:prstGeom prst="line">
                           <a:avLst/>
@@ -148,7 +134,7 @@
           </mc:Choice>
           <mc:Fallback>
             <w:pict>
-              <v:line id="shape_0" from="0pt,1.4pt" to="510.55pt,1.4pt" ID="Εικόνα1" stroked="t" style="position:absolute">
+              <v:line id="shape_0" from="0pt,1.4pt" to="510.65pt,1.4pt" ID="Εικόνα1" stroked="t" style="position:absolute">
                 <v:stroke color="#777777" weight="10080" joinstyle="miter" endcap="flat"/>
                 <v:fill o:detectmouseclick="t" on="false"/>
               </v:line>
@@ -188,8 +174,31 @@
         <w:rPr>
           <w:rFonts w:eastAsia="Arial" w:cs="Arial" w:ascii="DejaVu Serif" w:hAnsi="DejaVu Serif"/>
           <w:b/>
-        </w:rPr>
-        <w:t>ΚΟΝΤΟΥΛΗΣ ΛΕΩΝΙΔΑΣ</w:t>
+          <w:sz w:val="19"/>
+          <w:lang w:val="en-US"/>
+        </w:rPr>
+        <w:t>${</w:t>
+      </w:r>
+      <w:r>
+        <w:rPr>
+          <w:rFonts w:eastAsia="Arial" w:cs="Arial" w:ascii="DejaVu Serif" w:hAnsi="DejaVu Serif"/>
+          <w:b/>
+          <w:color w:val="auto"/>
+          <w:kern w:val="0"/>
+          <w:sz w:val="19"/>
+          <w:szCs w:val="20"/>
+          <w:lang w:val="en-US" w:eastAsia="zh-CN" w:bidi="hi-IN"/>
+        </w:rPr>
+        <w:t>client_name</w:t>
+      </w:r>
+      <w:r>
+        <w:rPr>
+          <w:rFonts w:eastAsia="Arial" w:cs="Arial" w:ascii="DejaVu Serif" w:hAnsi="DejaVu Serif"/>
+          <w:b/>
+          <w:sz w:val="19"/>
+          <w:lang w:val="en-US"/>
+        </w:rPr>
+        <w:t>}</w:t>
       </w:r>
     </w:p>
     <w:p>
@@ -226,8 +235,68 @@
         <w:rPr>
           <w:rFonts w:eastAsia="Arial" w:cs="Arial" w:ascii="DejaVu Serif" w:hAnsi="DejaVu Serif"/>
           <w:b/>
-        </w:rPr>
-        <w:t>ΧΡΥΣΙΠΠΟΥ 19, ΑΘΗΝΑ</w:t>
+          <w:sz w:val="19"/>
+          <w:lang w:val="en-US"/>
+        </w:rPr>
+        <w:t>${</w:t>
+      </w:r>
+      <w:r>
+        <w:rPr>
+          <w:rFonts w:eastAsia="Arial" w:cs="Arial" w:ascii="DejaVu Serif" w:hAnsi="DejaVu Serif"/>
+          <w:b/>
+          <w:color w:val="auto"/>
+          <w:kern w:val="0"/>
+          <w:sz w:val="19"/>
+          <w:szCs w:val="20"/>
+          <w:lang w:val="en-US" w:eastAsia="zh-CN" w:bidi="hi-IN"/>
+        </w:rPr>
+        <w:t>client_address</w:t>
+      </w:r>
+      <w:r>
+        <w:rPr>
+          <w:rFonts w:eastAsia="Arial" w:cs="Arial" w:ascii="DejaVu Serif" w:hAnsi="DejaVu Serif"/>
+          <w:b/>
+          <w:sz w:val="19"/>
+          <w:lang w:val="en-US"/>
+        </w:rPr>
+        <w:t>}</w:t>
+      </w:r>
+      <w:r>
+        <w:rPr>
+          <w:rFonts w:eastAsia="Arial" w:cs="Arial" w:ascii="DejaVu Serif" w:hAnsi="DejaVu Serif"/>
+          <w:b/>
+        </w:rPr>
+        <w:t xml:space="preserve">, </w:t>
+      </w:r>
+      <w:r>
+        <w:rPr>
+          <w:rFonts w:eastAsia="Arial" w:cs="Arial" w:ascii="DejaVu Serif" w:hAnsi="DejaVu Serif"/>
+          <w:b/>
+          <w:sz w:val="19"/>
+          <w:lang w:val="en-US"/>
+        </w:rPr>
+        <w:t>${</w:t>
+      </w:r>
+      <w:r>
+        <w:rPr>
+          <w:rFonts w:eastAsia="Arial" w:cs="Arial" w:ascii="DejaVu Serif" w:hAnsi="DejaVu Serif"/>
+          <w:b/>
+          <w:color w:val="auto"/>
+          <w:kern w:val="0"/>
+          <w:sz w:val="19"/>
+          <w:szCs w:val="20"/>
+          <w:lang w:val="en-US" w:eastAsia="zh-CN" w:bidi="hi-IN"/>
+        </w:rPr>
+        <w:t>client_location</w:t>
+      </w:r>
+      <w:r>
+        <w:rPr>
+          <w:rFonts w:eastAsia="Arial" w:cs="Arial" w:ascii="DejaVu Serif" w:hAnsi="DejaVu Serif"/>
+          <w:b/>
+          <w:sz w:val="19"/>
+          <w:lang w:val="en-US"/>
+        </w:rPr>
+        <w:t>}</w:t>
       </w:r>
     </w:p>
     <w:p>
@@ -265,7 +334,19 @@
           <w:rFonts w:eastAsia="Arial" w:cs="Arial" w:ascii="DejaVu Serif" w:hAnsi="DejaVu Serif"/>
           <w:b/>
         </w:rPr>
-        <w:t>, 6973356580</w:t>
+        <w:t xml:space="preserve">, </w:t>
+      </w:r>
+      <w:r>
+        <w:rPr>
+          <w:rFonts w:eastAsia="Arial" w:cs="Arial" w:ascii="DejaVu Serif" w:hAnsi="DejaVu Serif"/>
+          <w:b/>
+          <w:color w:val="auto"/>
+          <w:kern w:val="0"/>
+          <w:sz w:val="20"/>
+          <w:szCs w:val="20"/>
+          <w:lang w:val="en-US" w:eastAsia="zh-CN" w:bidi="hi-IN"/>
+        </w:rPr>
+        <w:t>${client_phone}</w:t>
       </w:r>
     </w:p>
     <w:p>
@@ -435,14 +516,17 @@
       <w:pPr>
         <w:pStyle w:val="Normal"/>
         <w:spacing w:lineRule="auto" w:line="240"/>
-        <w:rPr/>
-      </w:pPr>
-      <w:r>
-        <w:rPr>
-          <w:rFonts w:eastAsia="Arial" w:cs="Arial" w:ascii="DejaVu Serif" w:hAnsi="DejaVu Serif"/>
-          <w:sz w:val="19"/>
-        </w:rPr>
-        <w:t>839</w:t>
+        <w:rPr>
+          <w:lang w:val="en-US"/>
+        </w:rPr>
+      </w:pPr>
+      <w:r>
+        <w:rPr>
+          <w:rFonts w:eastAsia="Arial" w:cs="Arial" w:ascii="DejaVu Serif" w:hAnsi="DejaVu Serif"/>
+          <w:sz w:val="19"/>
+          <w:lang w:val="en-US"/>
+        </w:rPr>
+        <w:t>${offer_number}</w:t>
       </w:r>
     </w:p>
     <w:p>
@@ -452,8 +536,8 @@
           <w:pgSz w:w="11906" w:h="16838"/>
           <w:pgMar w:left="850" w:right="846" w:header="1440" w:top="1967" w:footer="0" w:bottom="1333" w:gutter="0"/>
           <w:cols w:num="2" w:equalWidth="false" w:sep="false">
-            <w:col w:w="1842" w:space="240"/>
-            <w:col w:w="8127"/>
+            <w:col w:w="1840" w:space="240"/>
+            <w:col w:w="8129"/>
           </w:cols>
           <w:formProt w:val="false"/>
           <w:textDirection w:val="lrTb"/>
@@ -609,9 +693,10 @@
       <w:r>
         <w:rPr>
           <w:rFonts w:eastAsia="Arial" w:cs="Arial" w:ascii="DejaVu Serif" w:hAnsi="DejaVu Serif"/>
-          <w:sz w:val="18"/>
-        </w:rPr>
-        <w:t>22 / 01 / 2020</w:t>
+          <w:sz w:val="19"/>
+          <w:lang w:val="en-US"/>
+        </w:rPr>
+        <w:t>${date}</w:t>
       </w:r>
     </w:p>
     <w:p>
@@ -1265,7 +1350,11 @@
         </w:rPr>
       </w:pPr>
       <w:r>
-        <w:rPr/>
+        <w:rPr>
+          <w:rFonts w:eastAsia="Arial" w:cs="Arial" w:ascii="DejaVu Serif" w:hAnsi="DejaVu Serif"/>
+          <w:b/>
+          <w:u w:val="none"/>
+        </w:rPr>
       </w:r>
     </w:p>
     <w:p>
@@ -1354,7 +1443,7 @@
           </w:tcPr>
           <w:p>
             <w:pPr>
-              <w:pStyle w:val="Style22"/>
+              <w:pStyle w:val="Style19"/>
               <w:rPr>
                 <w:lang w:val="en-US"/>
               </w:rPr>
@@ -1419,9 +1508,20 @@
       <w:r>
         <w:rPr>
           <w:rFonts w:eastAsia="Arial" w:cs="Arial" w:ascii="DejaVu Serif" w:hAnsi="DejaVu Serif"/>
+          <w:color w:val="auto"/>
+          <w:kern w:val="0"/>
           <w:sz w:val="25"/>
-        </w:rPr>
-        <w:t>3656€</w:t>
+          <w:szCs w:val="20"/>
+          <w:lang w:val="en-US" w:eastAsia="zh-CN" w:bidi="hi-IN"/>
+        </w:rPr>
+        <w:t>${total}</w:t>
+      </w:r>
+      <w:r>
+        <w:rPr>
+          <w:rFonts w:eastAsia="Arial" w:cs="Arial" w:ascii="DejaVu Serif" w:hAnsi="DejaVu Serif"/>
+          <w:sz w:val="25"/>
+        </w:rPr>
+        <w:t>€</w:t>
       </w:r>
     </w:p>
     <w:p>
@@ -2260,7 +2360,6 @@
       <w:hyperlink r:id="rId6">
         <w:r>
           <w:rPr>
-            <w:rStyle w:val="Style14"/>
             <w:rFonts w:eastAsia="Arial" w:cs="Arial" w:ascii="DejaVu Serif" w:hAnsi="DejaVu Serif"/>
             <w:sz w:val="1"/>
           </w:rPr>
@@ -2318,7 +2417,6 @@
     <w:hyperlink r:id="rId1">
       <w:r>
         <w:rPr>
-          <w:rStyle w:val="Style14"/>
           <w:rFonts w:eastAsia="Arial" w:cs="Arial" w:ascii="DejaVu Serif" w:hAnsi="DejaVu Serif"/>
           <w:sz w:val="18"/>
           <w:lang w:val="en-US"/>
@@ -2450,7 +2548,6 @@
     <w:hyperlink r:id="rId1">
       <w:r>
         <w:rPr>
-          <w:rStyle w:val="Style14"/>
           <w:rFonts w:eastAsia="Arial" w:cs="Arial" w:ascii="DejaVu Serif" w:hAnsi="DejaVu Serif"/>
           <w:sz w:val="18"/>
         </w:rPr>
@@ -2549,13 +2646,13 @@
 <w:hdr xmlns:o="urn:schemas-microsoft-com:office:office" xmlns:r="http://schemas.openxmlformats.org/officeDocument/2006/relationships" xmlns:v="urn:schemas-microsoft-com:vml" xmlns:w="http://schemas.openxmlformats.org/wordprocessingml/2006/main" xmlns:w10="urn:schemas-microsoft-com:office:word" xmlns:wp="http://schemas.openxmlformats.org/drawingml/2006/wordprocessingDrawing" xmlns:wps="http://schemas.microsoft.com/office/word/2010/wordprocessingShape" xmlns:wpg="http://schemas.microsoft.com/office/word/2010/wordprocessingGroup" xmlns:mc="http://schemas.openxmlformats.org/markup-compatibility/2006" xmlns:wp14="http://schemas.microsoft.com/office/word/2010/wordprocessingDrawing" xmlns:w14="http://schemas.microsoft.com/office/word/2010/wordml" mc:Ignorable="w14 wp14">
   <w:p>
     <w:pPr>
-      <w:pStyle w:val="Style25"/>
+      <w:pStyle w:val="Header"/>
       <w:rPr/>
     </w:pPr>
     <w:r>
       <w:rPr/>
       <w:drawing>
-        <wp:anchor behindDoc="1" distT="0" distB="0" distL="0" distR="0" simplePos="0" locked="0" layoutInCell="1" allowOverlap="1" relativeHeight="3">
+        <wp:anchor behindDoc="1" distT="0" distB="0" distL="0" distR="0" simplePos="0" locked="0" layoutInCell="1" allowOverlap="1" relativeHeight="4">
           <wp:simplePos x="0" y="0"/>
           <wp:positionH relativeFrom="page">
             <wp:posOffset>539750</wp:posOffset>
@@ -2609,13 +2706,13 @@
 <w:hdr xmlns:o="urn:schemas-microsoft-com:office:office" xmlns:r="http://schemas.openxmlformats.org/officeDocument/2006/relationships" xmlns:v="urn:schemas-microsoft-com:vml" xmlns:w="http://schemas.openxmlformats.org/wordprocessingml/2006/main" xmlns:w10="urn:schemas-microsoft-com:office:word" xmlns:wp="http://schemas.openxmlformats.org/drawingml/2006/wordprocessingDrawing" xmlns:wps="http://schemas.microsoft.com/office/word/2010/wordprocessingShape" xmlns:wpg="http://schemas.microsoft.com/office/word/2010/wordprocessingGroup" xmlns:mc="http://schemas.openxmlformats.org/markup-compatibility/2006" xmlns:wp14="http://schemas.microsoft.com/office/word/2010/wordprocessingDrawing" xmlns:w14="http://schemas.microsoft.com/office/word/2010/wordml" mc:Ignorable="w14 wp14">
   <w:p>
     <w:pPr>
-      <w:pStyle w:val="Style25"/>
+      <w:pStyle w:val="Header"/>
       <w:rPr/>
     </w:pPr>
     <w:r>
       <w:rPr/>
       <w:drawing>
-        <wp:anchor behindDoc="1" distT="0" distB="0" distL="0" distR="0" simplePos="0" locked="0" layoutInCell="1" allowOverlap="1" relativeHeight="4">
+        <wp:anchor behindDoc="1" distT="0" distB="0" distL="0" distR="0" simplePos="0" locked="0" layoutInCell="1" allowOverlap="1" relativeHeight="3">
           <wp:simplePos x="0" y="0"/>
           <wp:positionH relativeFrom="page">
             <wp:posOffset>539750</wp:posOffset>
@@ -3129,6 +3226,7 @@
     <w:pPr>
       <w:widowControl/>
       <w:bidi w:val="0"/>
+      <w:spacing w:before="0" w:after="0"/>
       <w:jc w:val="left"/>
     </w:pPr>
     <w:rPr>
@@ -3282,6 +3380,7 @@
   </w:style>
   <w:style w:type="character" w:styleId="Style14">
     <w:name w:val="Σύνδεσμος διαδικτύου"/>
+    <w:qFormat/>
     <w:rPr>
       <w:color w:val="000080"/>
       <w:u w:val="single"/>
@@ -3295,10 +3394,18 @@
       <w:rFonts w:ascii="Liberation Mono" w:hAnsi="Liberation Mono" w:eastAsia="NSimSun" w:cs="Liberation Mono"/>
     </w:rPr>
   </w:style>
-  <w:style w:type="paragraph" w:styleId="Style16">
-    <w:name w:val="Επικεφαλίδα"/>
+  <w:style w:type="character" w:styleId="InternetLink">
+    <w:name w:val="Hyperlink"/>
+    <w:rPr>
+      <w:color w:val="000080"/>
+      <w:u w:val="single"/>
+      <w:lang w:val="zxx" w:eastAsia="zxx" w:bidi="zxx"/>
+    </w:rPr>
+  </w:style>
+  <w:style w:type="paragraph" w:styleId="Heading">
+    <w:name w:val="Heading"/>
     <w:basedOn w:val="Normal"/>
-    <w:next w:val="Style17"/>
+    <w:next w:val="TextBody"/>
     <w:qFormat/>
     <w:pPr>
       <w:keepNext w:val="true"/>
@@ -3310,7 +3417,7 @@
       <w:szCs w:val="28"/>
     </w:rPr>
   </w:style>
-  <w:style w:type="paragraph" w:styleId="Style17">
+  <w:style w:type="paragraph" w:styleId="TextBody">
     <w:name w:val="Body Text"/>
     <w:basedOn w:val="Normal"/>
     <w:pPr>
@@ -3318,15 +3425,15 @@
     </w:pPr>
     <w:rPr/>
   </w:style>
-  <w:style w:type="paragraph" w:styleId="Style18">
+  <w:style w:type="paragraph" w:styleId="List">
     <w:name w:val="List"/>
-    <w:basedOn w:val="Style17"/>
+    <w:basedOn w:val="TextBody"/>
     <w:pPr/>
     <w:rPr>
       <w:rFonts w:cs="Lucida Sans"/>
     </w:rPr>
   </w:style>
-  <w:style w:type="paragraph" w:styleId="Style19">
+  <w:style w:type="paragraph" w:styleId="Caption">
     <w:name w:val="Caption"/>
     <w:basedOn w:val="Normal"/>
     <w:qFormat/>
@@ -3342,8 +3449,8 @@
       <w:szCs w:val="24"/>
     </w:rPr>
   </w:style>
-  <w:style w:type="paragraph" w:styleId="Style20">
-    <w:name w:val="Ευρετήριο"/>
+  <w:style w:type="paragraph" w:styleId="Index">
+    <w:name w:val="Index"/>
     <w:basedOn w:val="Normal"/>
     <w:qFormat/>
     <w:pPr>
@@ -3353,7 +3460,33 @@
       <w:rFonts w:cs="Lucida Sans"/>
     </w:rPr>
   </w:style>
-  <w:style w:type="paragraph" w:styleId="Style21">
+  <w:style w:type="paragraph" w:styleId="Style16">
+    <w:name w:val="Επικεφαλίδα"/>
+    <w:basedOn w:val="Normal"/>
+    <w:next w:val="TextBody"/>
+    <w:qFormat/>
+    <w:pPr>
+      <w:keepNext w:val="true"/>
+      <w:spacing w:before="240" w:after="120"/>
+    </w:pPr>
+    <w:rPr>
+      <w:rFonts w:ascii="Liberation Sans" w:hAnsi="Liberation Sans" w:eastAsia="Microsoft YaHei" w:cs="Lucida Sans"/>
+      <w:sz w:val="28"/>
+      <w:szCs w:val="28"/>
+    </w:rPr>
+  </w:style>
+  <w:style w:type="paragraph" w:styleId="Style17">
+    <w:name w:val="Ευρετήριο"/>
+    <w:basedOn w:val="Normal"/>
+    <w:qFormat/>
+    <w:pPr>
+      <w:suppressLineNumbers/>
+    </w:pPr>
+    <w:rPr>
+      <w:rFonts w:cs="Lucida Sans"/>
+    </w:rPr>
+  </w:style>
+  <w:style w:type="paragraph" w:styleId="Style18">
     <w:name w:val="Προμορφοποιημένο κείμενο"/>
     <w:basedOn w:val="Normal"/>
     <w:qFormat/>
@@ -3366,7 +3499,7 @@
       <w:szCs w:val="20"/>
     </w:rPr>
   </w:style>
-  <w:style w:type="paragraph" w:styleId="Style22">
+  <w:style w:type="paragraph" w:styleId="Style19">
     <w:name w:val="Περιεχόμενα πίνακα"/>
     <w:basedOn w:val="Normal"/>
     <w:qFormat/>
@@ -3376,7 +3509,7 @@
     <w:rPr/>
   </w:style>
   <w:style w:type="paragraph" w:styleId="DocumentMap">
-    <w:name w:val="DocumentMap"/>
+    <w:name w:val="Document Map"/>
     <w:qFormat/>
     <w:pPr>
       <w:widowControl/>
@@ -3394,7 +3527,7 @@
       <w:lang w:val="ru-RU" w:eastAsia="en-US" w:bidi="ar-SA"/>
     </w:rPr>
   </w:style>
-  <w:style w:type="paragraph" w:styleId="Style23">
+  <w:style w:type="paragraph" w:styleId="Style20">
     <w:name w:val="Κεφαλίδα και υποσέλιδο"/>
     <w:basedOn w:val="Normal"/>
     <w:qFormat/>
@@ -3408,9 +3541,16 @@
     </w:pPr>
     <w:rPr/>
   </w:style>
-  <w:style w:type="paragraph" w:styleId="Style24">
+  <w:style w:type="paragraph" w:styleId="HeaderandFooter">
+    <w:name w:val="Header and Footer"/>
+    <w:basedOn w:val="Normal"/>
+    <w:qFormat/>
+    <w:pPr/>
+    <w:rPr/>
+  </w:style>
+  <w:style w:type="paragraph" w:styleId="Footer">
     <w:name w:val="Footer"/>
-    <w:basedOn w:val="Style23"/>
+    <w:basedOn w:val="Style20"/>
     <w:pPr>
       <w:suppressLineNumbers/>
       <w:tabs>
@@ -3420,9 +3560,9 @@
     </w:pPr>
     <w:rPr/>
   </w:style>
-  <w:style w:type="paragraph" w:styleId="Style25">
+  <w:style w:type="paragraph" w:styleId="Header">
     <w:name w:val="Header"/>
-    <w:basedOn w:val="Style23"/>
+    <w:basedOn w:val="Style20"/>
     <w:pPr>
       <w:suppressLineNumbers/>
       <w:tabs>

</xml_diff>